<commit_message>
Final commit for code
</commit_message>
<xml_diff>
--- a/izvjestaj.docx
+++ b/izvjestaj.docx
@@ -554,6 +554,8 @@
                 </w:rPr>
                 <w:fldChar w:fldCharType="separate"/>
               </w:r>
+              <w:bookmarkStart w:id="0" w:name="_GoBack"/>
+              <w:bookmarkEnd w:id="0"/>
               <w:r>
                 <w:rPr>
                   <w:noProof/>
@@ -590,7 +592,7 @@
                 <w:rPr>
                   <w:noProof/>
                 </w:rPr>
-                <w:instrText xml:space="preserve"> PAGEREF _Toc315275763 \h </w:instrText>
+                <w:instrText xml:space="preserve"> PAGEREF _Toc315278495 \h </w:instrText>
               </w:r>
               <w:r>
                 <w:rPr>
@@ -665,7 +667,7 @@
                 <w:rPr>
                   <w:noProof/>
                 </w:rPr>
-                <w:instrText xml:space="preserve"> PAGEREF _Toc315275764 \h </w:instrText>
+                <w:instrText xml:space="preserve"> PAGEREF _Toc315278496 \h </w:instrText>
               </w:r>
               <w:r>
                 <w:rPr>
@@ -744,7 +746,7 @@
                 <w:rPr>
                   <w:noProof/>
                 </w:rPr>
-                <w:instrText xml:space="preserve"> PAGEREF _Toc315275765 \h </w:instrText>
+                <w:instrText xml:space="preserve"> PAGEREF _Toc315278497 \h </w:instrText>
               </w:r>
               <w:r>
                 <w:rPr>
@@ -823,7 +825,7 @@
                 <w:rPr>
                   <w:noProof/>
                 </w:rPr>
-                <w:instrText xml:space="preserve"> PAGEREF _Toc315275766 \h </w:instrText>
+                <w:instrText xml:space="preserve"> PAGEREF _Toc315278498 \h </w:instrText>
               </w:r>
               <w:r>
                 <w:rPr>
@@ -902,7 +904,7 @@
                 <w:rPr>
                   <w:noProof/>
                 </w:rPr>
-                <w:instrText xml:space="preserve"> PAGEREF _Toc315275767 \h </w:instrText>
+                <w:instrText xml:space="preserve"> PAGEREF _Toc315278499 \h </w:instrText>
               </w:r>
               <w:r>
                 <w:rPr>
@@ -981,7 +983,7 @@
                 <w:rPr>
                   <w:noProof/>
                 </w:rPr>
-                <w:instrText xml:space="preserve"> PAGEREF _Toc315275768 \h </w:instrText>
+                <w:instrText xml:space="preserve"> PAGEREF _Toc315278500 \h </w:instrText>
               </w:r>
               <w:r>
                 <w:rPr>
@@ -999,6 +1001,243 @@
                   <w:noProof/>
                 </w:rPr>
                 <w:t>5</w:t>
+              </w:r>
+              <w:r>
+                <w:rPr>
+                  <w:noProof/>
+                </w:rPr>
+                <w:fldChar w:fldCharType="end"/>
+              </w:r>
+            </w:p>
+            <w:p>
+              <w:pPr>
+                <w:pStyle w:val="TOC2"/>
+                <w:tabs>
+                  <w:tab w:val="left" w:pos="843"/>
+                  <w:tab w:val="right" w:leader="dot" w:pos="8290"/>
+                </w:tabs>
+                <w:rPr>
+                  <w:b w:val="0"/>
+                  <w:noProof/>
+                  <w:sz w:val="24"/>
+                  <w:szCs w:val="24"/>
+                  <w:lang w:val="en-US" w:eastAsia="ja-JP"/>
+                </w:rPr>
+              </w:pPr>
+              <w:r>
+                <w:rPr>
+                  <w:noProof/>
+                </w:rPr>
+                <w:t>2.5.</w:t>
+              </w:r>
+              <w:r>
+                <w:rPr>
+                  <w:b w:val="0"/>
+                  <w:noProof/>
+                  <w:sz w:val="24"/>
+                  <w:szCs w:val="24"/>
+                  <w:lang w:val="en-US" w:eastAsia="ja-JP"/>
+                </w:rPr>
+                <w:tab/>
+              </w:r>
+              <w:r>
+                <w:rPr>
+                  <w:noProof/>
+                </w:rPr>
+                <w:t>Operator križanja</w:t>
+              </w:r>
+              <w:r>
+                <w:rPr>
+                  <w:noProof/>
+                </w:rPr>
+                <w:tab/>
+              </w:r>
+              <w:r>
+                <w:rPr>
+                  <w:noProof/>
+                </w:rPr>
+                <w:fldChar w:fldCharType="begin"/>
+              </w:r>
+              <w:r>
+                <w:rPr>
+                  <w:noProof/>
+                </w:rPr>
+                <w:instrText xml:space="preserve"> PAGEREF _Toc315278501 \h </w:instrText>
+              </w:r>
+              <w:r>
+                <w:rPr>
+                  <w:noProof/>
+                </w:rPr>
+              </w:r>
+              <w:r>
+                <w:rPr>
+                  <w:noProof/>
+                </w:rPr>
+                <w:fldChar w:fldCharType="separate"/>
+              </w:r>
+              <w:r>
+                <w:rPr>
+                  <w:noProof/>
+                </w:rPr>
+                <w:t>5</w:t>
+              </w:r>
+              <w:r>
+                <w:rPr>
+                  <w:noProof/>
+                </w:rPr>
+                <w:fldChar w:fldCharType="end"/>
+              </w:r>
+            </w:p>
+            <w:p>
+              <w:pPr>
+                <w:pStyle w:val="TOC2"/>
+                <w:tabs>
+                  <w:tab w:val="left" w:pos="843"/>
+                  <w:tab w:val="right" w:leader="dot" w:pos="8290"/>
+                </w:tabs>
+                <w:rPr>
+                  <w:b w:val="0"/>
+                  <w:noProof/>
+                  <w:sz w:val="24"/>
+                  <w:szCs w:val="24"/>
+                  <w:lang w:val="en-US" w:eastAsia="ja-JP"/>
+                </w:rPr>
+              </w:pPr>
+              <w:r>
+                <w:rPr>
+                  <w:noProof/>
+                </w:rPr>
+                <w:t>2.6.</w:t>
+              </w:r>
+              <w:r>
+                <w:rPr>
+                  <w:b w:val="0"/>
+                  <w:noProof/>
+                  <w:sz w:val="24"/>
+                  <w:szCs w:val="24"/>
+                  <w:lang w:val="en-US" w:eastAsia="ja-JP"/>
+                </w:rPr>
+                <w:tab/>
+              </w:r>
+              <w:r>
+                <w:rPr>
+                  <w:noProof/>
+                </w:rPr>
+                <w:t>Operator mutacije</w:t>
+              </w:r>
+              <w:r>
+                <w:rPr>
+                  <w:noProof/>
+                </w:rPr>
+                <w:tab/>
+              </w:r>
+              <w:r>
+                <w:rPr>
+                  <w:noProof/>
+                </w:rPr>
+                <w:fldChar w:fldCharType="begin"/>
+              </w:r>
+              <w:r>
+                <w:rPr>
+                  <w:noProof/>
+                </w:rPr>
+                <w:instrText xml:space="preserve"> PAGEREF _Toc315278502 \h </w:instrText>
+              </w:r>
+              <w:r>
+                <w:rPr>
+                  <w:noProof/>
+                </w:rPr>
+              </w:r>
+              <w:r>
+                <w:rPr>
+                  <w:noProof/>
+                </w:rPr>
+                <w:fldChar w:fldCharType="separate"/>
+              </w:r>
+              <w:r>
+                <w:rPr>
+                  <w:noProof/>
+                </w:rPr>
+                <w:t>6</w:t>
+              </w:r>
+              <w:r>
+                <w:rPr>
+                  <w:noProof/>
+                </w:rPr>
+                <w:fldChar w:fldCharType="end"/>
+              </w:r>
+            </w:p>
+            <w:p>
+              <w:pPr>
+                <w:pStyle w:val="TOC2"/>
+                <w:tabs>
+                  <w:tab w:val="left" w:pos="843"/>
+                  <w:tab w:val="right" w:leader="dot" w:pos="8290"/>
+                </w:tabs>
+                <w:rPr>
+                  <w:b w:val="0"/>
+                  <w:noProof/>
+                  <w:sz w:val="24"/>
+                  <w:szCs w:val="24"/>
+                  <w:lang w:val="en-US" w:eastAsia="ja-JP"/>
+                </w:rPr>
+              </w:pPr>
+              <w:r>
+                <w:rPr>
+                  <w:noProof/>
+                </w:rPr>
+                <w:t>2.7.</w:t>
+              </w:r>
+              <w:r>
+                <w:rPr>
+                  <w:b w:val="0"/>
+                  <w:noProof/>
+                  <w:sz w:val="24"/>
+                  <w:szCs w:val="24"/>
+                  <w:lang w:val="en-US" w:eastAsia="ja-JP"/>
+                </w:rPr>
+                <w:tab/>
+              </w:r>
+              <w:r>
+                <w:rPr>
+                  <w:noProof/>
+                </w:rPr>
+                <w:t>Pseudokodovi operatora</w:t>
+              </w:r>
+              <w:r>
+                <w:rPr>
+                  <w:noProof/>
+                </w:rPr>
+                <w:tab/>
+              </w:r>
+              <w:r>
+                <w:rPr>
+                  <w:noProof/>
+                </w:rPr>
+                <w:fldChar w:fldCharType="begin"/>
+              </w:r>
+              <w:r>
+                <w:rPr>
+                  <w:noProof/>
+                </w:rPr>
+                <w:instrText xml:space="preserve"> PAGEREF _Toc315278503 \h </w:instrText>
+              </w:r>
+              <w:r>
+                <w:rPr>
+                  <w:noProof/>
+                </w:rPr>
+              </w:r>
+              <w:r>
+                <w:rPr>
+                  <w:noProof/>
+                </w:rPr>
+                <w:fldChar w:fldCharType="separate"/>
+              </w:r>
+              <w:r>
+                <w:rPr>
+                  <w:noProof/>
+                </w:rPr>
+                <w:t>6</w:t>
               </w:r>
               <w:r>
                 <w:rPr>
@@ -1056,7 +1295,7 @@
                 <w:rPr>
                   <w:noProof/>
                 </w:rPr>
-                <w:instrText xml:space="preserve"> PAGEREF _Toc315275769 \h </w:instrText>
+                <w:instrText xml:space="preserve"> PAGEREF _Toc315278504 \h </w:instrText>
               </w:r>
               <w:r>
                 <w:rPr>
@@ -1073,7 +1312,7 @@
                 <w:rPr>
                   <w:noProof/>
                 </w:rPr>
-                <w:t>5</w:t>
+                <w:t>7</w:t>
               </w:r>
               <w:r>
                 <w:rPr>
@@ -1131,7 +1370,7 @@
                 <w:rPr>
                   <w:noProof/>
                 </w:rPr>
-                <w:instrText xml:space="preserve"> PAGEREF _Toc315275770 \h </w:instrText>
+                <w:instrText xml:space="preserve"> PAGEREF _Toc315278505 \h </w:instrText>
               </w:r>
               <w:r>
                 <w:rPr>
@@ -1148,7 +1387,7 @@
                 <w:rPr>
                   <w:noProof/>
                 </w:rPr>
-                <w:t>6</w:t>
+                <w:t>7</w:t>
               </w:r>
               <w:r>
                 <w:rPr>
@@ -1212,11 +1451,11 @@
         </w:numPr>
         <w:spacing w:line="276" w:lineRule="auto"/>
       </w:pPr>
-      <w:bookmarkStart w:id="0" w:name="_Toc315275763"/>
+      <w:bookmarkStart w:id="1" w:name="_Toc315278495"/>
       <w:r>
         <w:t>Opis problema</w:t>
       </w:r>
-      <w:bookmarkEnd w:id="0"/>
+      <w:bookmarkEnd w:id="1"/>
     </w:p>
     <w:p>
       <w:pPr>
@@ -1520,11 +1759,11 @@
         </w:numPr>
         <w:spacing w:line="276" w:lineRule="auto"/>
       </w:pPr>
-      <w:bookmarkStart w:id="1" w:name="_Toc315275764"/>
+      <w:bookmarkStart w:id="2" w:name="_Toc315278496"/>
       <w:r>
         <w:t>Opis primijenjenog algoritma</w:t>
       </w:r>
-      <w:bookmarkEnd w:id="1"/>
+      <w:bookmarkEnd w:id="2"/>
     </w:p>
     <w:p>
       <w:pPr>
@@ -1543,11 +1782,11 @@
         </w:numPr>
         <w:spacing w:line="276" w:lineRule="auto"/>
       </w:pPr>
-      <w:bookmarkStart w:id="2" w:name="_Toc315275765"/>
+      <w:bookmarkStart w:id="3" w:name="_Toc315278497"/>
       <w:r>
         <w:t>Način dobivanja početnog rješenja</w:t>
       </w:r>
-      <w:bookmarkEnd w:id="2"/>
+      <w:bookmarkEnd w:id="3"/>
     </w:p>
     <w:p/>
     <w:p>
@@ -1595,14 +1834,14 @@
           <w:numId w:val="2"/>
         </w:numPr>
       </w:pPr>
-      <w:bookmarkStart w:id="3" w:name="_Toc315275766"/>
+      <w:bookmarkStart w:id="4" w:name="_Toc315278498"/>
       <w:r>
         <w:t xml:space="preserve">Pseudokod </w:t>
       </w:r>
       <w:r>
         <w:t>generiranja početne populacije</w:t>
       </w:r>
-      <w:bookmarkEnd w:id="3"/>
+      <w:bookmarkEnd w:id="4"/>
     </w:p>
     <w:p>
       <w:pPr>
@@ -2601,11 +2840,11 @@
           <w:numId w:val="2"/>
         </w:numPr>
       </w:pPr>
-      <w:bookmarkStart w:id="4" w:name="_Toc315275767"/>
+      <w:bookmarkStart w:id="5" w:name="_Toc315278499"/>
       <w:r>
         <w:t>Genetski algoritam</w:t>
       </w:r>
-      <w:bookmarkEnd w:id="4"/>
+      <w:bookmarkEnd w:id="5"/>
       <w:r>
         <w:t xml:space="preserve"> </w:t>
       </w:r>
@@ -3214,11 +3453,11 @@
           <w:numId w:val="2"/>
         </w:numPr>
       </w:pPr>
-      <w:bookmarkStart w:id="5" w:name="_Toc315275768"/>
+      <w:bookmarkStart w:id="6" w:name="_Toc315278500"/>
       <w:r>
         <w:t>Operator selekcije</w:t>
       </w:r>
-      <w:bookmarkEnd w:id="5"/>
+      <w:bookmarkEnd w:id="6"/>
     </w:p>
     <w:p/>
     <w:p>
@@ -3251,9 +3490,11 @@
           <w:numId w:val="2"/>
         </w:numPr>
       </w:pPr>
+      <w:bookmarkStart w:id="7" w:name="_Toc315278501"/>
       <w:r>
         <w:t>Operator križanja</w:t>
       </w:r>
+      <w:bookmarkEnd w:id="7"/>
     </w:p>
     <w:p>
       <w:pPr>
@@ -3288,9 +3529,11 @@
           <w:numId w:val="2"/>
         </w:numPr>
       </w:pPr>
+      <w:bookmarkStart w:id="8" w:name="_Toc315278502"/>
       <w:r>
         <w:t>Operator mutacije</w:t>
       </w:r>
+      <w:bookmarkEnd w:id="8"/>
       <w:r>
         <w:tab/>
       </w:r>
@@ -3306,9 +3549,1453 @@
       <w:r>
         <w:t xml:space="preserve">jednog dana u tjednu sa drugim nasumično izabranim danom. Treći način je generalizacija drugog načina, tako da se slučajno odabere između jednog i sedam dana te se pokuša zamijeniti sa drugim danima. U slučaju da takva mutacija nije zadovoljiva, rješenje se vraća na staro i pokušava se nad drugim zaposlenicima. </w:t>
       </w:r>
-      <w:bookmarkStart w:id="6" w:name="_GoBack"/>
-      <w:bookmarkEnd w:id="6"/>
-    </w:p>
+    </w:p>
+    <w:p/>
+    <w:p>
+      <w:pPr>
+        <w:pStyle w:val="Heading2"/>
+        <w:numPr>
+          <w:ilvl w:val="1"/>
+          <w:numId w:val="2"/>
+        </w:numPr>
+      </w:pPr>
+      <w:bookmarkStart w:id="9" w:name="_Toc315278503"/>
+      <w:r>
+        <w:t>Pseudokodovi operatora</w:t>
+      </w:r>
+      <w:bookmarkEnd w:id="9"/>
+    </w:p>
+    <w:p/>
+    <w:p>
+      <w:pPr>
+        <w:spacing w:line="276" w:lineRule="auto"/>
+        <w:rPr>
+          <w:rFonts w:asciiTheme="majorHAnsi" w:hAnsiTheme="majorHAnsi"/>
+          <w:color w:val="76923C" w:themeColor="accent3" w:themeShade="BF"/>
+        </w:rPr>
+      </w:pPr>
+      <w:r>
+        <w:rPr>
+          <w:rFonts w:asciiTheme="majorHAnsi" w:hAnsiTheme="majorHAnsi"/>
+          <w:color w:val="76923C" w:themeColor="accent3" w:themeShade="BF"/>
+        </w:rPr>
+        <w:t>#</w:t>
+      </w:r>
+      <w:r>
+        <w:rPr>
+          <w:rFonts w:asciiTheme="majorHAnsi" w:hAnsiTheme="majorHAnsi"/>
+          <w:color w:val="76923C" w:themeColor="accent3" w:themeShade="BF"/>
+        </w:rPr>
+        <w:t>Selection</w:t>
+      </w:r>
+    </w:p>
+    <w:p>
+      <w:pPr>
+        <w:spacing w:line="276" w:lineRule="auto"/>
+        <w:rPr>
+          <w:rFonts w:asciiTheme="majorHAnsi" w:hAnsiTheme="majorHAnsi"/>
+          <w:color w:val="76923C" w:themeColor="accent3" w:themeShade="BF"/>
+        </w:rPr>
+      </w:pPr>
+      <w:proofErr w:type="gramStart"/>
+      <w:r>
+        <w:rPr>
+          <w:rFonts w:asciiTheme="majorHAnsi" w:hAnsiTheme="majorHAnsi"/>
+          <w:lang w:val="en-US"/>
+        </w:rPr>
+        <w:t>function</w:t>
+      </w:r>
+      <w:proofErr w:type="gramEnd"/>
+      <w:r>
+        <w:rPr>
+          <w:rFonts w:asciiTheme="majorHAnsi" w:hAnsiTheme="majorHAnsi"/>
+          <w:lang w:val="en-US"/>
+        </w:rPr>
+        <w:t xml:space="preserve"> s</w:t>
+      </w:r>
+      <w:r>
+        <w:rPr>
+          <w:rFonts w:asciiTheme="majorHAnsi" w:hAnsiTheme="majorHAnsi"/>
+          <w:lang w:val="en-US"/>
+        </w:rPr>
+        <w:t>election(Chromosome[] chromosomes):</w:t>
+      </w:r>
+    </w:p>
+    <w:p>
+      <w:pPr>
+        <w:spacing w:line="276" w:lineRule="auto"/>
+        <w:rPr>
+          <w:rFonts w:asciiTheme="majorHAnsi" w:hAnsiTheme="majorHAnsi"/>
+          <w:lang w:val="en-US"/>
+        </w:rPr>
+      </w:pPr>
+      <w:proofErr w:type="gramStart"/>
+      <w:r>
+        <w:rPr>
+          <w:rFonts w:asciiTheme="majorHAnsi" w:hAnsiTheme="majorHAnsi"/>
+          <w:lang w:val="en-US"/>
+        </w:rPr>
+        <w:t>double</w:t>
+      </w:r>
+      <w:proofErr w:type="gramEnd"/>
+      <w:r>
+        <w:rPr>
+          <w:rFonts w:asciiTheme="majorHAnsi" w:hAnsiTheme="majorHAnsi"/>
+          <w:lang w:val="en-US"/>
+        </w:rPr>
+        <w:t xml:space="preserve"> alpha = </w:t>
+      </w:r>
+      <w:proofErr w:type="spellStart"/>
+      <w:r>
+        <w:rPr>
+          <w:rFonts w:asciiTheme="majorHAnsi" w:hAnsiTheme="majorHAnsi"/>
+          <w:lang w:val="en-US"/>
+        </w:rPr>
+        <w:t>startingP</w:t>
+      </w:r>
+      <w:r>
+        <w:rPr>
+          <w:rFonts w:asciiTheme="majorHAnsi" w:hAnsiTheme="majorHAnsi"/>
+          <w:lang w:val="en-US"/>
+        </w:rPr>
+        <w:t>robability</w:t>
+      </w:r>
+      <w:proofErr w:type="spellEnd"/>
+      <w:r>
+        <w:rPr>
+          <w:rFonts w:asciiTheme="majorHAnsi" w:hAnsiTheme="majorHAnsi"/>
+          <w:lang w:val="en-US"/>
+        </w:rPr>
+        <w:t>;</w:t>
+      </w:r>
+      <w:r>
+        <w:rPr>
+          <w:rFonts w:asciiTheme="majorHAnsi" w:hAnsiTheme="majorHAnsi"/>
+          <w:lang w:val="en-US"/>
+        </w:rPr>
+        <w:br/>
+        <w:t xml:space="preserve">double step = (alpha - 0.005) / </w:t>
+      </w:r>
+      <w:proofErr w:type="spellStart"/>
+      <w:r>
+        <w:rPr>
+          <w:rFonts w:asciiTheme="majorHAnsi" w:hAnsiTheme="majorHAnsi"/>
+          <w:lang w:val="en-US"/>
+        </w:rPr>
+        <w:t>chromosomes.size</w:t>
+      </w:r>
+      <w:proofErr w:type="spellEnd"/>
+      <w:r>
+        <w:rPr>
+          <w:rFonts w:asciiTheme="majorHAnsi" w:hAnsiTheme="majorHAnsi"/>
+          <w:lang w:val="en-US"/>
+        </w:rPr>
+        <w:t>();</w:t>
+      </w:r>
+    </w:p>
+    <w:p>
+      <w:pPr>
+        <w:spacing w:line="276" w:lineRule="auto"/>
+        <w:rPr>
+          <w:lang w:val="en-US"/>
+        </w:rPr>
+      </w:pPr>
+    </w:p>
+    <w:p>
+      <w:pPr>
+        <w:ind w:firstLine="360"/>
+        <w:rPr>
+          <w:lang w:val="en-US"/>
+        </w:rPr>
+      </w:pPr>
+      <w:proofErr w:type="gramStart"/>
+      <w:r>
+        <w:rPr>
+          <w:lang w:val="en-US"/>
+        </w:rPr>
+        <w:t>for</w:t>
+      </w:r>
+      <w:proofErr w:type="gramEnd"/>
+      <w:r>
+        <w:rPr>
+          <w:lang w:val="en-US"/>
+        </w:rPr>
+        <w:t xml:space="preserve"> (</w:t>
+      </w:r>
+      <w:r>
+        <w:rPr>
+          <w:lang w:val="en-US"/>
+        </w:rPr>
+        <w:t xml:space="preserve"> </w:t>
+      </w:r>
+      <w:proofErr w:type="spellStart"/>
+      <w:r>
+        <w:rPr>
+          <w:lang w:val="en-US"/>
+        </w:rPr>
+        <w:t>i</w:t>
+      </w:r>
+      <w:proofErr w:type="spellEnd"/>
+      <w:r>
+        <w:rPr>
+          <w:lang w:val="en-US"/>
+        </w:rPr>
+        <w:t xml:space="preserve"> = </w:t>
+      </w:r>
+      <w:r>
+        <w:rPr>
+          <w:lang w:val="en-US"/>
+        </w:rPr>
+        <w:t xml:space="preserve">0 .. </w:t>
+      </w:r>
+      <w:r>
+        <w:rPr>
+          <w:lang w:val="en-US"/>
+        </w:rPr>
+        <w:t xml:space="preserve"> </w:t>
+      </w:r>
+      <w:proofErr w:type="spellStart"/>
+      <w:proofErr w:type="gramStart"/>
+      <w:r>
+        <w:rPr>
+          <w:lang w:val="en-US"/>
+        </w:rPr>
+        <w:t>chromosomes.size</w:t>
+      </w:r>
+      <w:proofErr w:type="spellEnd"/>
+      <w:proofErr w:type="gramEnd"/>
+      <w:r>
+        <w:rPr>
+          <w:lang w:val="en-US"/>
+        </w:rPr>
+        <w:t>()</w:t>
+      </w:r>
+      <w:r>
+        <w:rPr>
+          <w:lang w:val="en-US"/>
+        </w:rPr>
+        <w:t>)</w:t>
+      </w:r>
+    </w:p>
+    <w:p>
+      <w:pPr>
+        <w:ind w:left="720"/>
+        <w:rPr>
+          <w:lang w:val="en-US"/>
+        </w:rPr>
+      </w:pPr>
+      <w:proofErr w:type="gramStart"/>
+      <w:r>
+        <w:rPr>
+          <w:lang w:val="en-US"/>
+        </w:rPr>
+        <w:t>alpha</w:t>
+      </w:r>
+      <w:proofErr w:type="gramEnd"/>
+      <w:r>
+        <w:rPr>
+          <w:lang w:val="en-US"/>
+        </w:rPr>
+        <w:t xml:space="preserve"> = alpha - step</w:t>
+      </w:r>
+      <w:r>
+        <w:rPr>
+          <w:lang w:val="en-US"/>
+        </w:rPr>
+        <w:t>;</w:t>
+      </w:r>
+      <w:r>
+        <w:rPr>
+          <w:lang w:val="en-US"/>
+        </w:rPr>
+        <w:br/>
+      </w:r>
+      <w:r>
+        <w:rPr>
+          <w:lang w:val="en-US"/>
+        </w:rPr>
+        <w:t xml:space="preserve">if </w:t>
+      </w:r>
+      <w:r>
+        <w:rPr>
+          <w:lang w:val="en-US"/>
+        </w:rPr>
+        <w:t>(</w:t>
+      </w:r>
+      <w:proofErr w:type="spellStart"/>
+      <w:r>
+        <w:rPr>
+          <w:lang w:val="en-US"/>
+        </w:rPr>
+        <w:t>random.nextFloat</w:t>
+      </w:r>
+      <w:proofErr w:type="spellEnd"/>
+      <w:r>
+        <w:rPr>
+          <w:lang w:val="en-US"/>
+        </w:rPr>
+        <w:t xml:space="preserve">() &lt; alpha) </w:t>
+      </w:r>
+      <w:r>
+        <w:rPr>
+          <w:lang w:val="en-US"/>
+        </w:rPr>
+        <w:br/>
+        <w:t xml:space="preserve">        solution = </w:t>
+      </w:r>
+      <w:proofErr w:type="spellStart"/>
+      <w:r>
+        <w:rPr>
+          <w:lang w:val="en-US"/>
+        </w:rPr>
+        <w:t>chromosomes.get</w:t>
+      </w:r>
+      <w:proofErr w:type="spellEnd"/>
+      <w:r>
+        <w:rPr>
+          <w:lang w:val="en-US"/>
+        </w:rPr>
+        <w:t>(</w:t>
+      </w:r>
+      <w:proofErr w:type="spellStart"/>
+      <w:r>
+        <w:rPr>
+          <w:lang w:val="en-US"/>
+        </w:rPr>
+        <w:t>i</w:t>
+      </w:r>
+      <w:proofErr w:type="spellEnd"/>
+      <w:r>
+        <w:rPr>
+          <w:lang w:val="en-US"/>
+        </w:rPr>
+        <w:t>);</w:t>
+      </w:r>
+      <w:r>
+        <w:rPr>
+          <w:lang w:val="en-US"/>
+        </w:rPr>
+        <w:br/>
+        <w:t xml:space="preserve">        break;</w:t>
+      </w:r>
+      <w:r>
+        <w:rPr>
+          <w:lang w:val="en-US"/>
+        </w:rPr>
+        <w:br/>
+        <w:t xml:space="preserve">    </w:t>
+      </w:r>
+    </w:p>
+    <w:p>
+      <w:pPr>
+        <w:ind w:left="360"/>
+        <w:rPr>
+          <w:lang w:val="en-US"/>
+        </w:rPr>
+      </w:pPr>
+      <w:proofErr w:type="gramStart"/>
+      <w:r>
+        <w:rPr>
+          <w:lang w:val="en-US"/>
+        </w:rPr>
+        <w:t>if</w:t>
+      </w:r>
+      <w:proofErr w:type="gramEnd"/>
+      <w:r>
+        <w:rPr>
+          <w:lang w:val="en-US"/>
+        </w:rPr>
+        <w:t xml:space="preserve"> solution is null:</w:t>
+      </w:r>
+    </w:p>
+    <w:p>
+      <w:pPr>
+        <w:ind w:left="360"/>
+        <w:rPr>
+          <w:lang w:val="en-US"/>
+        </w:rPr>
+      </w:pPr>
+      <w:r>
+        <w:rPr>
+          <w:lang w:val="en-US"/>
+        </w:rPr>
+        <w:tab/>
+      </w:r>
+      <w:proofErr w:type="gramStart"/>
+      <w:r>
+        <w:rPr>
+          <w:lang w:val="en-US"/>
+        </w:rPr>
+        <w:t>solution</w:t>
+      </w:r>
+      <w:proofErr w:type="gramEnd"/>
+      <w:r>
+        <w:rPr>
+          <w:lang w:val="en-US"/>
+        </w:rPr>
+        <w:t xml:space="preserve"> = </w:t>
+      </w:r>
+      <w:proofErr w:type="spellStart"/>
+      <w:r>
+        <w:rPr>
+          <w:lang w:val="en-US"/>
+        </w:rPr>
+        <w:t>chromosomes.get</w:t>
+      </w:r>
+      <w:proofErr w:type="spellEnd"/>
+      <w:r>
+        <w:rPr>
+          <w:lang w:val="en-US"/>
+        </w:rPr>
+        <w:t>(0)</w:t>
+      </w:r>
+    </w:p>
+    <w:p>
+      <w:pPr>
+        <w:ind w:left="360"/>
+        <w:rPr>
+          <w:lang w:val="en-US"/>
+        </w:rPr>
+      </w:pPr>
+      <w:proofErr w:type="gramStart"/>
+      <w:r>
+        <w:rPr>
+          <w:lang w:val="en-US"/>
+        </w:rPr>
+        <w:t>return</w:t>
+      </w:r>
+      <w:proofErr w:type="gramEnd"/>
+      <w:r>
+        <w:rPr>
+          <w:lang w:val="en-US"/>
+        </w:rPr>
+        <w:t xml:space="preserve"> solution</w:t>
+      </w:r>
+    </w:p>
+    <w:p/>
+    <w:p/>
+    <w:p>
+      <w:pPr>
+        <w:spacing w:line="276" w:lineRule="auto"/>
+        <w:rPr>
+          <w:rFonts w:asciiTheme="majorHAnsi" w:hAnsiTheme="majorHAnsi"/>
+          <w:color w:val="76923C" w:themeColor="accent3" w:themeShade="BF"/>
+        </w:rPr>
+      </w:pPr>
+      <w:r>
+        <w:rPr>
+          <w:rFonts w:asciiTheme="majorHAnsi" w:hAnsiTheme="majorHAnsi"/>
+          <w:color w:val="76923C" w:themeColor="accent3" w:themeShade="BF"/>
+        </w:rPr>
+        <w:t>#</w:t>
+      </w:r>
+      <w:r>
+        <w:rPr>
+          <w:rFonts w:asciiTheme="majorHAnsi" w:hAnsiTheme="majorHAnsi"/>
+          <w:color w:val="76923C" w:themeColor="accent3" w:themeShade="BF"/>
+        </w:rPr>
+        <w:t>Crossover</w:t>
+      </w:r>
+    </w:p>
+    <w:p>
+      <w:pPr>
+        <w:spacing w:line="276" w:lineRule="auto"/>
+        <w:rPr>
+          <w:rFonts w:asciiTheme="majorHAnsi" w:hAnsiTheme="majorHAnsi"/>
+          <w:color w:val="76923C" w:themeColor="accent3" w:themeShade="BF"/>
+        </w:rPr>
+      </w:pPr>
+      <w:proofErr w:type="gramStart"/>
+      <w:r>
+        <w:rPr>
+          <w:rFonts w:asciiTheme="majorHAnsi" w:hAnsiTheme="majorHAnsi"/>
+          <w:lang w:val="en-US"/>
+        </w:rPr>
+        <w:t>function</w:t>
+      </w:r>
+      <w:proofErr w:type="gramEnd"/>
+      <w:r>
+        <w:rPr>
+          <w:rFonts w:asciiTheme="majorHAnsi" w:hAnsiTheme="majorHAnsi"/>
+          <w:lang w:val="en-US"/>
+        </w:rPr>
+        <w:t xml:space="preserve"> </w:t>
+      </w:r>
+      <w:r>
+        <w:rPr>
+          <w:rFonts w:asciiTheme="majorHAnsi" w:hAnsiTheme="majorHAnsi"/>
+          <w:lang w:val="en-US"/>
+        </w:rPr>
+        <w:t>crossover(Chromosome first, Chromosome second):</w:t>
+      </w:r>
+    </w:p>
+    <w:p>
+      <w:pPr>
+        <w:spacing w:line="276" w:lineRule="auto"/>
+        <w:rPr>
+          <w:rFonts w:asciiTheme="majorHAnsi" w:hAnsiTheme="majorHAnsi"/>
+          <w:lang w:val="en-US"/>
+        </w:rPr>
+      </w:pPr>
+      <w:r>
+        <w:rPr>
+          <w:rFonts w:asciiTheme="majorHAnsi" w:hAnsiTheme="majorHAnsi"/>
+          <w:lang w:val="en-US"/>
+        </w:rPr>
+        <w:t xml:space="preserve"> </w:t>
+      </w:r>
+      <w:proofErr w:type="gramStart"/>
+      <w:r>
+        <w:rPr>
+          <w:rFonts w:asciiTheme="majorHAnsi" w:hAnsiTheme="majorHAnsi"/>
+          <w:lang w:val="en-US"/>
+        </w:rPr>
+        <w:t>if</w:t>
+      </w:r>
+      <w:proofErr w:type="gramEnd"/>
+      <w:r>
+        <w:rPr>
+          <w:rFonts w:asciiTheme="majorHAnsi" w:hAnsiTheme="majorHAnsi"/>
+          <w:lang w:val="en-US"/>
+        </w:rPr>
+        <w:t>(</w:t>
+      </w:r>
+      <w:proofErr w:type="spellStart"/>
+      <w:r>
+        <w:rPr>
+          <w:rFonts w:asciiTheme="majorHAnsi" w:hAnsiTheme="majorHAnsi"/>
+          <w:lang w:val="en-US"/>
+        </w:rPr>
+        <w:t>random.nextFloat</w:t>
+      </w:r>
+      <w:proofErr w:type="spellEnd"/>
+      <w:r>
+        <w:rPr>
+          <w:rFonts w:asciiTheme="majorHAnsi" w:hAnsiTheme="majorHAnsi"/>
+          <w:lang w:val="en-US"/>
+        </w:rPr>
+        <w:t xml:space="preserve">() &lt; </w:t>
+      </w:r>
+      <w:proofErr w:type="spellStart"/>
+      <w:r>
+        <w:rPr>
+          <w:rFonts w:asciiTheme="majorHAnsi" w:hAnsiTheme="majorHAnsi"/>
+          <w:lang w:val="en-US"/>
+        </w:rPr>
+        <w:t>crossoverCoeff</w:t>
+      </w:r>
+      <w:proofErr w:type="spellEnd"/>
+      <w:r>
+        <w:rPr>
+          <w:rFonts w:asciiTheme="majorHAnsi" w:hAnsiTheme="majorHAnsi"/>
+          <w:lang w:val="en-US"/>
+        </w:rPr>
+        <w:t>):</w:t>
+      </w:r>
+      <w:r>
+        <w:rPr>
+          <w:rFonts w:asciiTheme="majorHAnsi" w:hAnsiTheme="majorHAnsi"/>
+          <w:lang w:val="en-US"/>
+        </w:rPr>
+        <w:br/>
+      </w:r>
+      <w:r>
+        <w:rPr>
+          <w:rFonts w:asciiTheme="majorHAnsi" w:hAnsiTheme="majorHAnsi"/>
+          <w:lang w:val="en-US"/>
+        </w:rPr>
+        <w:tab/>
+      </w:r>
+      <w:proofErr w:type="spellStart"/>
+      <w:r>
+        <w:rPr>
+          <w:rFonts w:asciiTheme="majorHAnsi" w:hAnsiTheme="majorHAnsi"/>
+          <w:lang w:val="en-US"/>
+        </w:rPr>
+        <w:t>firstRowIndex</w:t>
+      </w:r>
+      <w:proofErr w:type="spellEnd"/>
+      <w:r>
+        <w:rPr>
+          <w:rFonts w:asciiTheme="majorHAnsi" w:hAnsiTheme="majorHAnsi"/>
+          <w:lang w:val="en-US"/>
+        </w:rPr>
+        <w:t xml:space="preserve"> = </w:t>
+      </w:r>
+      <w:proofErr w:type="spellStart"/>
+      <w:r>
+        <w:rPr>
+          <w:rFonts w:asciiTheme="majorHAnsi" w:hAnsiTheme="majorHAnsi"/>
+          <w:lang w:val="en-US"/>
+        </w:rPr>
+        <w:t>random.nextInt</w:t>
+      </w:r>
+      <w:proofErr w:type="spellEnd"/>
+      <w:r>
+        <w:rPr>
+          <w:rFonts w:asciiTheme="majorHAnsi" w:hAnsiTheme="majorHAnsi"/>
+          <w:lang w:val="en-US"/>
+        </w:rPr>
+        <w:t xml:space="preserve">() % </w:t>
+      </w:r>
+      <w:proofErr w:type="spellStart"/>
+      <w:r>
+        <w:rPr>
+          <w:rFonts w:asciiTheme="majorHAnsi" w:hAnsiTheme="majorHAnsi"/>
+          <w:lang w:val="en-US"/>
+        </w:rPr>
+        <w:t>totalRows</w:t>
+      </w:r>
+      <w:proofErr w:type="spellEnd"/>
+    </w:p>
+    <w:p>
+      <w:pPr>
+        <w:spacing w:line="276" w:lineRule="auto"/>
+        <w:ind w:firstLine="720"/>
+        <w:rPr>
+          <w:rFonts w:asciiTheme="majorHAnsi" w:hAnsiTheme="majorHAnsi"/>
+          <w:lang w:val="en-US"/>
+        </w:rPr>
+      </w:pPr>
+      <w:proofErr w:type="spellStart"/>
+      <w:proofErr w:type="gramStart"/>
+      <w:r>
+        <w:rPr>
+          <w:rFonts w:asciiTheme="majorHAnsi" w:hAnsiTheme="majorHAnsi"/>
+          <w:lang w:val="en-US"/>
+        </w:rPr>
+        <w:t>secondRowIndex</w:t>
+      </w:r>
+      <w:proofErr w:type="spellEnd"/>
+      <w:proofErr w:type="gramEnd"/>
+      <w:r>
+        <w:rPr>
+          <w:rFonts w:asciiTheme="majorHAnsi" w:hAnsiTheme="majorHAnsi"/>
+          <w:lang w:val="en-US"/>
+        </w:rPr>
+        <w:t xml:space="preserve"> = </w:t>
+      </w:r>
+      <w:proofErr w:type="spellStart"/>
+      <w:r>
+        <w:rPr>
+          <w:rFonts w:asciiTheme="majorHAnsi" w:hAnsiTheme="majorHAnsi"/>
+          <w:lang w:val="en-US"/>
+        </w:rPr>
+        <w:t>random.nextInt</w:t>
+      </w:r>
+      <w:proofErr w:type="spellEnd"/>
+      <w:r>
+        <w:rPr>
+          <w:rFonts w:asciiTheme="majorHAnsi" w:hAnsiTheme="majorHAnsi"/>
+          <w:lang w:val="en-US"/>
+        </w:rPr>
+        <w:t xml:space="preserve">() % </w:t>
+      </w:r>
+      <w:proofErr w:type="spellStart"/>
+      <w:r>
+        <w:rPr>
+          <w:rFonts w:asciiTheme="majorHAnsi" w:hAnsiTheme="majorHAnsi"/>
+          <w:lang w:val="en-US"/>
+        </w:rPr>
+        <w:t>totalRows</w:t>
+      </w:r>
+      <w:proofErr w:type="spellEnd"/>
+    </w:p>
+    <w:p>
+      <w:pPr>
+        <w:spacing w:line="276" w:lineRule="auto"/>
+        <w:rPr>
+          <w:lang w:val="en-US"/>
+        </w:rPr>
+      </w:pPr>
+      <w:r>
+        <w:rPr>
+          <w:lang w:val="en-US"/>
+        </w:rPr>
+        <w:tab/>
+      </w:r>
+      <w:proofErr w:type="spellStart"/>
+      <w:proofErr w:type="gramStart"/>
+      <w:r>
+        <w:rPr>
+          <w:lang w:val="en-US"/>
+        </w:rPr>
+        <w:t>first.setRow</w:t>
+      </w:r>
+      <w:proofErr w:type="spellEnd"/>
+      <w:proofErr w:type="gramEnd"/>
+      <w:r>
+        <w:rPr>
+          <w:lang w:val="en-US"/>
+        </w:rPr>
+        <w:t>(</w:t>
+      </w:r>
+      <w:proofErr w:type="spellStart"/>
+      <w:r>
+        <w:rPr>
+          <w:rFonts w:asciiTheme="majorHAnsi" w:hAnsiTheme="majorHAnsi"/>
+          <w:lang w:val="en-US"/>
+        </w:rPr>
+        <w:t>secondRowIndex</w:t>
+      </w:r>
+      <w:proofErr w:type="spellEnd"/>
+      <w:r>
+        <w:rPr>
+          <w:rFonts w:asciiTheme="majorHAnsi" w:hAnsiTheme="majorHAnsi"/>
+          <w:lang w:val="en-US"/>
+        </w:rPr>
+        <w:t xml:space="preserve">, </w:t>
+      </w:r>
+      <w:proofErr w:type="spellStart"/>
+      <w:r>
+        <w:rPr>
+          <w:rFonts w:asciiTheme="majorHAnsi" w:hAnsiTheme="majorHAnsi"/>
+          <w:lang w:val="en-US"/>
+        </w:rPr>
+        <w:t>second.getRow</w:t>
+      </w:r>
+      <w:proofErr w:type="spellEnd"/>
+      <w:r>
+        <w:rPr>
+          <w:rFonts w:asciiTheme="majorHAnsi" w:hAnsiTheme="majorHAnsi"/>
+          <w:lang w:val="en-US"/>
+        </w:rPr>
+        <w:t>(</w:t>
+      </w:r>
+      <w:proofErr w:type="spellStart"/>
+      <w:r>
+        <w:rPr>
+          <w:rFonts w:asciiTheme="majorHAnsi" w:hAnsiTheme="majorHAnsi"/>
+          <w:lang w:val="en-US"/>
+        </w:rPr>
+        <w:t>secondRowIndex</w:t>
+      </w:r>
+      <w:proofErr w:type="spellEnd"/>
+      <w:r>
+        <w:rPr>
+          <w:rFonts w:asciiTheme="majorHAnsi" w:hAnsiTheme="majorHAnsi"/>
+          <w:lang w:val="en-US"/>
+        </w:rPr>
+        <w:t>)</w:t>
+      </w:r>
+      <w:r>
+        <w:rPr>
+          <w:lang w:val="en-US"/>
+        </w:rPr>
+        <w:t>)</w:t>
+      </w:r>
+    </w:p>
+    <w:p>
+      <w:pPr>
+        <w:spacing w:line="276" w:lineRule="auto"/>
+        <w:rPr>
+          <w:lang w:val="en-US"/>
+        </w:rPr>
+      </w:pPr>
+      <w:r>
+        <w:rPr>
+          <w:lang w:val="en-US"/>
+        </w:rPr>
+        <w:tab/>
+      </w:r>
+      <w:proofErr w:type="spellStart"/>
+      <w:proofErr w:type="gramStart"/>
+      <w:r>
+        <w:rPr>
+          <w:lang w:val="en-US"/>
+        </w:rPr>
+        <w:t>second.setRow</w:t>
+      </w:r>
+      <w:proofErr w:type="spellEnd"/>
+      <w:proofErr w:type="gramEnd"/>
+      <w:r>
+        <w:rPr>
+          <w:lang w:val="en-US"/>
+        </w:rPr>
+        <w:t>(</w:t>
+      </w:r>
+      <w:proofErr w:type="spellStart"/>
+      <w:r>
+        <w:rPr>
+          <w:rFonts w:asciiTheme="majorHAnsi" w:hAnsiTheme="majorHAnsi"/>
+          <w:lang w:val="en-US"/>
+        </w:rPr>
+        <w:t>firstRowIndex</w:t>
+      </w:r>
+      <w:proofErr w:type="spellEnd"/>
+      <w:r>
+        <w:rPr>
+          <w:rFonts w:asciiTheme="majorHAnsi" w:hAnsiTheme="majorHAnsi"/>
+          <w:lang w:val="en-US"/>
+        </w:rPr>
+        <w:t xml:space="preserve">, </w:t>
+      </w:r>
+      <w:proofErr w:type="spellStart"/>
+      <w:r>
+        <w:rPr>
+          <w:rFonts w:asciiTheme="majorHAnsi" w:hAnsiTheme="majorHAnsi"/>
+          <w:lang w:val="en-US"/>
+        </w:rPr>
+        <w:t>first.getRow</w:t>
+      </w:r>
+      <w:proofErr w:type="spellEnd"/>
+      <w:r>
+        <w:rPr>
+          <w:rFonts w:asciiTheme="majorHAnsi" w:hAnsiTheme="majorHAnsi"/>
+          <w:lang w:val="en-US"/>
+        </w:rPr>
+        <w:t>(</w:t>
+      </w:r>
+      <w:proofErr w:type="spellStart"/>
+      <w:r>
+        <w:rPr>
+          <w:rFonts w:asciiTheme="majorHAnsi" w:hAnsiTheme="majorHAnsi"/>
+          <w:lang w:val="en-US"/>
+        </w:rPr>
+        <w:t>firstRowIndex</w:t>
+      </w:r>
+      <w:proofErr w:type="spellEnd"/>
+      <w:r>
+        <w:rPr>
+          <w:rFonts w:asciiTheme="majorHAnsi" w:hAnsiTheme="majorHAnsi"/>
+          <w:lang w:val="en-US"/>
+        </w:rPr>
+        <w:t>)</w:t>
+      </w:r>
+      <w:r>
+        <w:rPr>
+          <w:lang w:val="en-US"/>
+        </w:rPr>
+        <w:t>)</w:t>
+      </w:r>
+    </w:p>
+    <w:p/>
+    <w:p>
+      <w:r>
+        <w:t>return [first, second]</w:t>
+      </w:r>
+    </w:p>
+    <w:p/>
+    <w:p/>
+    <w:p/>
+    <w:p>
+      <w:pPr>
+        <w:spacing w:line="276" w:lineRule="auto"/>
+        <w:rPr>
+          <w:rFonts w:asciiTheme="majorHAnsi" w:hAnsiTheme="majorHAnsi"/>
+          <w:color w:val="76923C" w:themeColor="accent3" w:themeShade="BF"/>
+        </w:rPr>
+      </w:pPr>
+      <w:r>
+        <w:rPr>
+          <w:rFonts w:asciiTheme="majorHAnsi" w:hAnsiTheme="majorHAnsi"/>
+          <w:color w:val="76923C" w:themeColor="accent3" w:themeShade="BF"/>
+        </w:rPr>
+        <w:lastRenderedPageBreak/>
+        <w:t>#</w:t>
+      </w:r>
+      <w:r>
+        <w:rPr>
+          <w:rFonts w:asciiTheme="majorHAnsi" w:hAnsiTheme="majorHAnsi"/>
+          <w:color w:val="76923C" w:themeColor="accent3" w:themeShade="BF"/>
+        </w:rPr>
+        <w:t>Mutation</w:t>
+      </w:r>
+    </w:p>
+    <w:p>
+      <w:r>
+        <w:t xml:space="preserve">function </w:t>
+      </w:r>
+      <w:r>
+        <w:t>mutate(Chromosome chromosome):</w:t>
+      </w:r>
+    </w:p>
+    <w:p>
+      <w:pPr>
+        <w:rPr>
+          <w:lang w:val="en-US"/>
+        </w:rPr>
+      </w:pPr>
+      <w:proofErr w:type="gramStart"/>
+      <w:r>
+        <w:rPr>
+          <w:lang w:val="en-US"/>
+        </w:rPr>
+        <w:t>if</w:t>
+      </w:r>
+      <w:proofErr w:type="gramEnd"/>
+      <w:r>
+        <w:rPr>
+          <w:lang w:val="en-US"/>
+        </w:rPr>
+        <w:t xml:space="preserve"> (</w:t>
+      </w:r>
+      <w:proofErr w:type="spellStart"/>
+      <w:r>
+        <w:rPr>
+          <w:lang w:val="en-US"/>
+        </w:rPr>
+        <w:t>random.nextFloat</w:t>
+      </w:r>
+      <w:proofErr w:type="spellEnd"/>
+      <w:r>
+        <w:rPr>
+          <w:lang w:val="en-US"/>
+        </w:rPr>
+        <w:t xml:space="preserve">() &lt; </w:t>
+      </w:r>
+      <w:proofErr w:type="spellStart"/>
+      <w:r>
+        <w:rPr>
+          <w:lang w:val="en-US"/>
+        </w:rPr>
+        <w:t>this.mutationCofficient</w:t>
+      </w:r>
+      <w:proofErr w:type="spellEnd"/>
+      <w:r>
+        <w:rPr>
+          <w:lang w:val="en-US"/>
+        </w:rPr>
+        <w:t>)</w:t>
+      </w:r>
+      <w:r>
+        <w:rPr>
+          <w:lang w:val="en-US"/>
+        </w:rPr>
+        <w:t>:</w:t>
+      </w:r>
+    </w:p>
+    <w:p>
+      <w:pPr>
+        <w:ind w:left="360"/>
+      </w:pPr>
+      <w:r>
+        <w:t>int days = random.nextInt(6) + 1;</w:t>
+      </w:r>
+      <w:r>
+        <w:br/>
+        <w:t>int cols = chromosome.getColsNum();</w:t>
+      </w:r>
+    </w:p>
+    <w:p>
+      <w:pPr>
+        <w:ind w:left="360"/>
+      </w:pPr>
+    </w:p>
+    <w:p>
+      <w:pPr>
+        <w:ind w:firstLine="360"/>
+        <w:rPr>
+          <w:lang w:val="en-US"/>
+        </w:rPr>
+      </w:pPr>
+      <w:proofErr w:type="gramStart"/>
+      <w:r>
+        <w:rPr>
+          <w:lang w:val="en-US"/>
+        </w:rPr>
+        <w:t>for</w:t>
+      </w:r>
+      <w:proofErr w:type="gramEnd"/>
+      <w:r>
+        <w:rPr>
+          <w:lang w:val="en-US"/>
+        </w:rPr>
+        <w:t xml:space="preserve"> (</w:t>
+      </w:r>
+      <w:proofErr w:type="spellStart"/>
+      <w:r>
+        <w:rPr>
+          <w:lang w:val="en-US"/>
+        </w:rPr>
+        <w:t>int</w:t>
+      </w:r>
+      <w:proofErr w:type="spellEnd"/>
+      <w:r>
+        <w:rPr>
+          <w:lang w:val="en-US"/>
+        </w:rPr>
+        <w:t xml:space="preserve"> </w:t>
+      </w:r>
+      <w:proofErr w:type="spellStart"/>
+      <w:r>
+        <w:rPr>
+          <w:lang w:val="en-US"/>
+        </w:rPr>
+        <w:t>i</w:t>
+      </w:r>
+      <w:proofErr w:type="spellEnd"/>
+      <w:r>
+        <w:rPr>
+          <w:lang w:val="en-US"/>
+        </w:rPr>
+        <w:t xml:space="preserve"> = 0</w:t>
+      </w:r>
+      <w:r>
+        <w:rPr>
+          <w:lang w:val="en-US"/>
+        </w:rPr>
+        <w:t xml:space="preserve"> …</w:t>
+      </w:r>
+      <w:r>
+        <w:rPr>
+          <w:lang w:val="en-US"/>
+        </w:rPr>
+        <w:t xml:space="preserve"> </w:t>
+      </w:r>
+      <w:proofErr w:type="spellStart"/>
+      <w:r>
+        <w:rPr>
+          <w:lang w:val="en-US"/>
+        </w:rPr>
+        <w:t>chromosome.getRowsNum</w:t>
+      </w:r>
+      <w:proofErr w:type="spellEnd"/>
+      <w:r>
+        <w:rPr>
+          <w:lang w:val="en-US"/>
+        </w:rPr>
+        <w:t>()</w:t>
+      </w:r>
+      <w:r>
+        <w:rPr>
+          <w:lang w:val="en-US"/>
+        </w:rPr>
+        <w:t xml:space="preserve"> ):</w:t>
+      </w:r>
+    </w:p>
+    <w:p>
+      <w:pPr>
+        <w:ind w:left="720"/>
+        <w:rPr>
+          <w:lang w:val="en-US"/>
+        </w:rPr>
+      </w:pPr>
+      <w:proofErr w:type="spellStart"/>
+      <w:proofErr w:type="gramStart"/>
+      <w:r>
+        <w:rPr>
+          <w:lang w:val="en-US"/>
+        </w:rPr>
+        <w:t>int</w:t>
+      </w:r>
+      <w:proofErr w:type="spellEnd"/>
+      <w:proofErr w:type="gramEnd"/>
+      <w:r>
+        <w:rPr>
+          <w:lang w:val="en-US"/>
+        </w:rPr>
+        <w:t xml:space="preserve"> first = 0;</w:t>
+      </w:r>
+      <w:r>
+        <w:rPr>
+          <w:lang w:val="en-US"/>
+        </w:rPr>
+        <w:br/>
+      </w:r>
+      <w:proofErr w:type="spellStart"/>
+      <w:r>
+        <w:rPr>
+          <w:lang w:val="en-US"/>
+        </w:rPr>
+        <w:t>int</w:t>
+      </w:r>
+      <w:proofErr w:type="spellEnd"/>
+      <w:r>
+        <w:rPr>
+          <w:lang w:val="en-US"/>
+        </w:rPr>
+        <w:t xml:space="preserve"> second = first + days - 1;</w:t>
+      </w:r>
+      <w:r>
+        <w:rPr>
+          <w:lang w:val="en-US"/>
+        </w:rPr>
+        <w:br/>
+      </w:r>
+      <w:r>
+        <w:rPr>
+          <w:lang w:val="en-US"/>
+        </w:rPr>
+        <w:br/>
+        <w:t>while (</w:t>
+      </w:r>
+      <w:proofErr w:type="spellStart"/>
+      <w:r>
+        <w:rPr>
+          <w:lang w:val="en-US"/>
+        </w:rPr>
+        <w:t>Math.</w:t>
+      </w:r>
+      <w:r>
+        <w:rPr>
+          <w:i/>
+          <w:iCs/>
+          <w:lang w:val="en-US"/>
+        </w:rPr>
+        <w:t>abs</w:t>
+      </w:r>
+      <w:proofErr w:type="spellEnd"/>
+      <w:r>
+        <w:rPr>
+          <w:lang w:val="en-US"/>
+        </w:rPr>
+        <w:t>(second - first) &lt; days):</w:t>
+      </w:r>
+      <w:r>
+        <w:rPr>
+          <w:lang w:val="en-US"/>
+        </w:rPr>
+        <w:br/>
+        <w:t xml:space="preserve">    first = </w:t>
+      </w:r>
+      <w:proofErr w:type="spellStart"/>
+      <w:r>
+        <w:rPr>
+          <w:lang w:val="en-US"/>
+        </w:rPr>
+        <w:t>random.nextInt</w:t>
+      </w:r>
+      <w:proofErr w:type="spellEnd"/>
+      <w:r>
+        <w:rPr>
+          <w:lang w:val="en-US"/>
+        </w:rPr>
+        <w:t>(cols / days);</w:t>
+      </w:r>
+      <w:r>
+        <w:rPr>
+          <w:lang w:val="en-US"/>
+        </w:rPr>
+        <w:br/>
+        <w:t xml:space="preserve">    second = </w:t>
+      </w:r>
+      <w:proofErr w:type="spellStart"/>
+      <w:r>
+        <w:rPr>
+          <w:lang w:val="en-US"/>
+        </w:rPr>
+        <w:t>random.nextInt</w:t>
+      </w:r>
+      <w:proofErr w:type="spellEnd"/>
+      <w:r>
+        <w:rPr>
+          <w:lang w:val="en-US"/>
+        </w:rPr>
+        <w:t>(cols / days);</w:t>
+      </w:r>
+      <w:r>
+        <w:rPr>
+          <w:lang w:val="en-US"/>
+        </w:rPr>
+        <w:br/>
+      </w:r>
+    </w:p>
+    <w:p>
+      <w:pPr>
+        <w:ind w:left="720"/>
+        <w:rPr>
+          <w:lang w:val="en-US"/>
+        </w:rPr>
+      </w:pPr>
+      <w:proofErr w:type="gramStart"/>
+      <w:r>
+        <w:rPr>
+          <w:lang w:val="en-US"/>
+        </w:rPr>
+        <w:t>for</w:t>
+      </w:r>
+      <w:proofErr w:type="gramEnd"/>
+      <w:r>
+        <w:rPr>
+          <w:lang w:val="en-US"/>
+        </w:rPr>
+        <w:t xml:space="preserve"> (</w:t>
+      </w:r>
+      <w:proofErr w:type="spellStart"/>
+      <w:r>
+        <w:rPr>
+          <w:lang w:val="en-US"/>
+        </w:rPr>
+        <w:t>int</w:t>
+      </w:r>
+      <w:proofErr w:type="spellEnd"/>
+      <w:r>
+        <w:rPr>
+          <w:lang w:val="en-US"/>
+        </w:rPr>
+        <w:t xml:space="preserve"> j = 0; j &lt; days; j++) </w:t>
+      </w:r>
+    </w:p>
+    <w:p>
+      <w:pPr>
+        <w:ind w:left="1440"/>
+        <w:rPr>
+          <w:lang w:val="en-US"/>
+        </w:rPr>
+      </w:pPr>
+      <w:proofErr w:type="spellStart"/>
+      <w:proofErr w:type="gramStart"/>
+      <w:r>
+        <w:rPr>
+          <w:lang w:val="en-US"/>
+        </w:rPr>
+        <w:t>firstElement</w:t>
+      </w:r>
+      <w:proofErr w:type="spellEnd"/>
+      <w:proofErr w:type="gramEnd"/>
+      <w:r>
+        <w:rPr>
+          <w:lang w:val="en-US"/>
+        </w:rPr>
+        <w:t xml:space="preserve"> = </w:t>
+      </w:r>
+      <w:proofErr w:type="spellStart"/>
+      <w:r>
+        <w:rPr>
+          <w:lang w:val="en-US"/>
+        </w:rPr>
+        <w:t>chromosome.</w:t>
+      </w:r>
+      <w:r>
+        <w:rPr>
+          <w:lang w:val="en-US"/>
+        </w:rPr>
+        <w:t>getAt</w:t>
+      </w:r>
+      <w:proofErr w:type="spellEnd"/>
+      <w:r>
+        <w:rPr>
+          <w:lang w:val="en-US"/>
+        </w:rPr>
+        <w:t>(</w:t>
+      </w:r>
+      <w:proofErr w:type="spellStart"/>
+      <w:r>
+        <w:rPr>
+          <w:lang w:val="en-US"/>
+        </w:rPr>
+        <w:t>i</w:t>
+      </w:r>
+      <w:proofErr w:type="spellEnd"/>
+      <w:r>
+        <w:rPr>
+          <w:lang w:val="en-US"/>
+        </w:rPr>
+        <w:t>, first + j);</w:t>
+      </w:r>
+      <w:r>
+        <w:rPr>
+          <w:lang w:val="en-US"/>
+        </w:rPr>
+        <w:br/>
+      </w:r>
+      <w:proofErr w:type="spellStart"/>
+      <w:r>
+        <w:rPr>
+          <w:lang w:val="en-US"/>
+        </w:rPr>
+        <w:t>secondElement</w:t>
+      </w:r>
+      <w:proofErr w:type="spellEnd"/>
+      <w:r>
+        <w:rPr>
+          <w:lang w:val="en-US"/>
+        </w:rPr>
+        <w:t xml:space="preserve"> = </w:t>
+      </w:r>
+      <w:proofErr w:type="spellStart"/>
+      <w:r>
+        <w:rPr>
+          <w:lang w:val="en-US"/>
+        </w:rPr>
+        <w:t>chromosome.</w:t>
+      </w:r>
+      <w:r>
+        <w:rPr>
+          <w:lang w:val="en-US"/>
+        </w:rPr>
+        <w:t>getAt</w:t>
+      </w:r>
+      <w:proofErr w:type="spellEnd"/>
+      <w:r>
+        <w:rPr>
+          <w:lang w:val="en-US"/>
+        </w:rPr>
+        <w:t>(</w:t>
+      </w:r>
+      <w:proofErr w:type="spellStart"/>
+      <w:r>
+        <w:rPr>
+          <w:lang w:val="en-US"/>
+        </w:rPr>
+        <w:t>i</w:t>
+      </w:r>
+      <w:proofErr w:type="spellEnd"/>
+      <w:r>
+        <w:rPr>
+          <w:lang w:val="en-US"/>
+        </w:rPr>
+        <w:t>, second + j);</w:t>
+      </w:r>
+      <w:r>
+        <w:rPr>
+          <w:lang w:val="en-US"/>
+        </w:rPr>
+        <w:br/>
+      </w:r>
+      <w:proofErr w:type="spellStart"/>
+      <w:r>
+        <w:rPr>
+          <w:lang w:val="en-US"/>
+        </w:rPr>
+        <w:t>chromosome.</w:t>
+      </w:r>
+      <w:r>
+        <w:rPr>
+          <w:lang w:val="en-US"/>
+        </w:rPr>
+        <w:t>setAt</w:t>
+      </w:r>
+      <w:proofErr w:type="spellEnd"/>
+      <w:r>
+        <w:rPr>
+          <w:lang w:val="en-US"/>
+        </w:rPr>
+        <w:t>(</w:t>
+      </w:r>
+      <w:proofErr w:type="spellStart"/>
+      <w:r>
+        <w:rPr>
+          <w:lang w:val="en-US"/>
+        </w:rPr>
+        <w:t>i</w:t>
+      </w:r>
+      <w:proofErr w:type="spellEnd"/>
+      <w:r>
+        <w:rPr>
+          <w:lang w:val="en-US"/>
+        </w:rPr>
+        <w:t xml:space="preserve">, first + j, </w:t>
+      </w:r>
+      <w:proofErr w:type="spellStart"/>
+      <w:r>
+        <w:rPr>
+          <w:lang w:val="en-US"/>
+        </w:rPr>
+        <w:t>secondElement</w:t>
+      </w:r>
+      <w:proofErr w:type="spellEnd"/>
+      <w:r>
+        <w:rPr>
+          <w:lang w:val="en-US"/>
+        </w:rPr>
+        <w:t>);</w:t>
+      </w:r>
+      <w:r>
+        <w:rPr>
+          <w:lang w:val="en-US"/>
+        </w:rPr>
+        <w:br/>
+      </w:r>
+      <w:proofErr w:type="spellStart"/>
+      <w:r>
+        <w:rPr>
+          <w:lang w:val="en-US"/>
+        </w:rPr>
+        <w:t>chromosome.</w:t>
+      </w:r>
+      <w:r>
+        <w:rPr>
+          <w:lang w:val="en-US"/>
+        </w:rPr>
+        <w:t>setAt</w:t>
+      </w:r>
+      <w:proofErr w:type="spellEnd"/>
+      <w:r>
+        <w:rPr>
+          <w:lang w:val="en-US"/>
+        </w:rPr>
+        <w:t>(</w:t>
+      </w:r>
+      <w:proofErr w:type="spellStart"/>
+      <w:r>
+        <w:rPr>
+          <w:lang w:val="en-US"/>
+        </w:rPr>
+        <w:t>i</w:t>
+      </w:r>
+      <w:proofErr w:type="spellEnd"/>
+      <w:r>
+        <w:rPr>
+          <w:lang w:val="en-US"/>
+        </w:rPr>
+        <w:t xml:space="preserve">, second + j, </w:t>
+      </w:r>
+      <w:proofErr w:type="spellStart"/>
+      <w:r>
+        <w:rPr>
+          <w:lang w:val="en-US"/>
+        </w:rPr>
+        <w:t>firstElement</w:t>
+      </w:r>
+      <w:proofErr w:type="spellEnd"/>
+      <w:r>
+        <w:rPr>
+          <w:lang w:val="en-US"/>
+        </w:rPr>
+        <w:t>);</w:t>
+      </w:r>
+      <w:r>
+        <w:rPr>
+          <w:lang w:val="en-US"/>
+        </w:rPr>
+        <w:br/>
+      </w:r>
+    </w:p>
+    <w:p>
+      <w:pPr>
+        <w:ind w:left="360"/>
+        <w:rPr>
+          <w:lang w:val="en-US"/>
+        </w:rPr>
+      </w:pPr>
+      <w:r>
+        <w:rPr>
+          <w:lang w:val="en-US"/>
+        </w:rPr>
+        <w:tab/>
+      </w:r>
+      <w:proofErr w:type="gramStart"/>
+      <w:r>
+        <w:rPr>
+          <w:lang w:val="en-US"/>
+        </w:rPr>
+        <w:t>if</w:t>
+      </w:r>
+      <w:proofErr w:type="gramEnd"/>
+      <w:r>
+        <w:rPr>
+          <w:lang w:val="en-US"/>
+        </w:rPr>
+        <w:t xml:space="preserve"> chromosome doesn’t satisfies hard constraints rollback sets</w:t>
+      </w:r>
+    </w:p>
+    <w:p>
+      <w:pPr>
+        <w:ind w:firstLine="360"/>
+        <w:rPr>
+          <w:lang w:val="en-US"/>
+        </w:rPr>
+      </w:pPr>
+    </w:p>
+    <w:p>
+      <w:r>
+        <w:t>return chromosome</w:t>
+      </w:r>
+    </w:p>
+    <w:p/>
+    <w:p/>
     <w:p>
       <w:pPr>
         <w:pStyle w:val="Heading1"/>
@@ -3318,11 +5005,11 @@
         </w:numPr>
         <w:spacing w:line="276" w:lineRule="auto"/>
       </w:pPr>
-      <w:bookmarkStart w:id="7" w:name="_Toc315275769"/>
+      <w:bookmarkStart w:id="10" w:name="_Toc315278504"/>
       <w:r>
         <w:t>Opis dobivenih rezultata i diskusija</w:t>
       </w:r>
-      <w:bookmarkEnd w:id="7"/>
+      <w:bookmarkEnd w:id="10"/>
     </w:p>
     <w:p>
       <w:pPr>
@@ -3365,11 +5052,11 @@
         </w:numPr>
         <w:spacing w:line="276" w:lineRule="auto"/>
       </w:pPr>
-      <w:bookmarkStart w:id="8" w:name="_Toc315275770"/>
+      <w:bookmarkStart w:id="11" w:name="_Toc315278505"/>
       <w:r>
         <w:t>Kratki zaključak</w:t>
       </w:r>
-      <w:bookmarkEnd w:id="8"/>
+      <w:bookmarkEnd w:id="11"/>
     </w:p>
     <w:p>
       <w:pPr>
@@ -4785,7 +6472,6 @@
   <w:style w:type="character" w:default="1" w:styleId="DefaultParagraphFont">
     <w:name w:val="Default Paragraph Font"/>
     <w:uiPriority w:val="1"/>
-    <w:semiHidden/>
     <w:unhideWhenUsed/>
   </w:style>
   <w:style w:type="table" w:default="1" w:styleId="TableNormal">
@@ -5114,6 +6800,34 @@
     <w:rsid w:val="000E1A16"/>
     <w:rPr>
       <w:color w:val="808080"/>
+    </w:rPr>
+  </w:style>
+  <w:style w:type="paragraph" w:styleId="HTMLPreformatted">
+    <w:name w:val="HTML Preformatted"/>
+    <w:basedOn w:val="Normal"/>
+    <w:link w:val="HTMLPreformattedChar"/>
+    <w:uiPriority w:val="99"/>
+    <w:semiHidden/>
+    <w:unhideWhenUsed/>
+    <w:rsid w:val="00F66D34"/>
+    <w:rPr>
+      <w:rFonts w:ascii="Courier" w:hAnsi="Courier"/>
+      <w:sz w:val="20"/>
+      <w:szCs w:val="20"/>
+    </w:rPr>
+  </w:style>
+  <w:style w:type="character" w:customStyle="1" w:styleId="HTMLPreformattedChar">
+    <w:name w:val="HTML Preformatted Char"/>
+    <w:basedOn w:val="DefaultParagraphFont"/>
+    <w:link w:val="HTMLPreformatted"/>
+    <w:uiPriority w:val="99"/>
+    <w:semiHidden/>
+    <w:rsid w:val="00F66D34"/>
+    <w:rPr>
+      <w:rFonts w:ascii="Courier" w:hAnsi="Courier"/>
+      <w:sz w:val="20"/>
+      <w:szCs w:val="20"/>
+      <w:lang w:val="hr-HR"/>
     </w:rPr>
   </w:style>
 </w:styles>
@@ -5668,6 +7382,13 @@
     <w:family w:val="auto"/>
     <w:pitch w:val="variable"/>
     <w:sig w:usb0="E1000AEF" w:usb1="5000A1FF" w:usb2="00000000" w:usb3="00000000" w:csb0="000001BF" w:csb1="00000000"/>
+  </w:font>
+  <w:font w:name="Courier">
+    <w:panose1 w:val="02000500000000000000"/>
+    <w:charset w:val="00"/>
+    <w:family w:val="auto"/>
+    <w:pitch w:val="variable"/>
+    <w:sig w:usb0="00000003" w:usb1="00000000" w:usb2="00000000" w:usb3="00000000" w:csb0="00000001" w:csb1="00000000"/>
   </w:font>
   <w:font w:name="Arial">
     <w:panose1 w:val="020B0604020202020204"/>
@@ -6441,7 +8162,7 @@
 </file>
 
 <file path=customXml/itemProps1.xml><?xml version="1.0" encoding="utf-8"?>
-<ds:datastoreItem xmlns:ds="http://schemas.openxmlformats.org/officeDocument/2006/customXml" ds:itemID="{881D415D-717F-7E43-BF49-39EE4BBEC80D}">
+<ds:datastoreItem xmlns:ds="http://schemas.openxmlformats.org/officeDocument/2006/customXml" ds:itemID="{6A9059A4-BA56-C24E-89E0-0B477A7DA79A}">
   <ds:schemaRefs>
     <ds:schemaRef ds:uri="http://schemas.openxmlformats.org/officeDocument/2006/bibliography"/>
   </ds:schemaRefs>

</xml_diff>